<commit_message>
Update Milestone and Activity List.docx
</commit_message>
<xml_diff>
--- a/Git Structure/Project Design & Planning/Project Planning/Milestone and Activity List/Milestone and Activity List.docx
+++ b/Git Structure/Project Design & Planning/Project Planning/Milestone and Activity List/Milestone and Activity List.docx
@@ -1260,6 +1260,9 @@
           </w:p>
           <w:p>
             <w:pPr>
+              <w:tabs>
+                <w:tab w:val="right" w:pos="1720"/>
+              </w:tabs>
               <w:rPr>
                 <w:rFonts w:cstheme="minorHAnsi"/>
               </w:rPr>
@@ -1277,6 +1280,12 @@
                 <w:rFonts w:cstheme="minorHAnsi"/>
               </w:rPr>
               <w:t xml:space="preserve"> A</w:t>
+            </w:r>
+            <w:r>
+              <w:rPr>
+                <w:rFonts w:cstheme="minorHAnsi"/>
+              </w:rPr>
+              <w:tab/>
             </w:r>
           </w:p>
         </w:tc>
@@ -2907,7 +2916,7 @@
   <a:extraClrSchemeLst/>
   <a:extLst>
     <a:ext uri="{05A4C25C-085E-4340-85A3-A5531E510DB2}">
-      <thm15:themeFamily xmlns:thm15="http://schemas.microsoft.com/office/thememl/2012/main" xmlns="" name="Office Theme" id="{62F939B6-93AF-4DB8-9C6B-D6C7DFDC589F}" vid="{4A3C46E8-61CC-4603-A589-7422A47A8E4A}"/>
+      <thm15:themeFamily xmlns="" xmlns:thm15="http://schemas.microsoft.com/office/thememl/2012/main" name="Office Theme" id="{62F939B6-93AF-4DB8-9C6B-D6C7DFDC589F}" vid="{4A3C46E8-61CC-4603-A589-7422A47A8E4A}"/>
     </a:ext>
   </a:extLst>
 </a:theme>

</xml_diff>